<commit_message>
web app frontend complete
</commit_message>
<xml_diff>
--- a/Protocol_For_96_Well_Plate.docx
+++ b/Protocol_For_96_Well_Plate.docx
@@ -1,119 +1,108 @@
 
 <file path=word/document.xml><?xml version="1.0" encoding="utf-8"?>
-<w:document xmlns:wpc="http://schemas.microsoft.com/office/word/2010/wordprocessingCanvas" xmlns:mc="http://schemas.openxmlformats.org/markup-compatibility/2006" xmlns:o="urn:schemas-microsoft-com:office:office" xmlns:r="http://schemas.openxmlformats.org/officeDocument/2006/relationships" xmlns:m="http://schemas.openxmlformats.org/officeDocument/2006/math" xmlns:v="urn:schemas-microsoft-com:vml" xmlns:wp14="http://schemas.microsoft.com/office/word/2010/wordprocessingDrawing" xmlns:wp="http://schemas.openxmlformats.org/drawingml/2006/wordprocessingDrawing" xmlns:w10="urn:schemas-microsoft-com:office:word" xmlns:w="http://schemas.openxmlformats.org/wordprocessingml/2006/main" xmlns:w14="http://schemas.microsoft.com/office/word/2010/wordml" xmlns:w15="http://schemas.microsoft.com/office/word/2012/wordml" xmlns:wpg="http://schemas.microsoft.com/office/word/2010/wordprocessingGroup" xmlns:wpi="http://schemas.microsoft.com/office/word/2010/wordprocessingInk" xmlns:wne="http://schemas.microsoft.com/office/word/2006/wordml" xmlns:wps="http://schemas.microsoft.com/office/word/2010/wordprocessingShape" mc:Ignorable="w14 w15 wp14">
+<w:document xmlns:wpc="http://schemas.microsoft.com/office/word/2010/wordprocessingCanvas" xmlns:cx="http://schemas.microsoft.com/office/drawing/2014/chartex" xmlns:cx1="http://schemas.microsoft.com/office/drawing/2015/9/8/chartex" xmlns:cx2="http://schemas.microsoft.com/office/drawing/2015/10/21/chartex" xmlns:cx3="http://schemas.microsoft.com/office/drawing/2016/5/9/chartex" xmlns:cx4="http://schemas.microsoft.com/office/drawing/2016/5/10/chartex" xmlns:cx5="http://schemas.microsoft.com/office/drawing/2016/5/11/chartex" xmlns:cx6="http://schemas.microsoft.com/office/drawing/2016/5/12/chartex" xmlns:cx7="http://schemas.microsoft.com/office/drawing/2016/5/13/chartex" xmlns:cx8="http://schemas.microsoft.com/office/drawing/2016/5/14/chartex" xmlns:mc="http://schemas.openxmlformats.org/markup-compatibility/2006" xmlns:aink="http://schemas.microsoft.com/office/drawing/2016/ink" xmlns:am3d="http://schemas.microsoft.com/office/drawing/2017/model3d" xmlns:o="urn:schemas-microsoft-com:office:office" xmlns:r="http://schemas.openxmlformats.org/officeDocument/2006/relationships" xmlns:m="http://schemas.openxmlformats.org/officeDocument/2006/math" xmlns:v="urn:schemas-microsoft-com:vml" xmlns:wp14="http://schemas.microsoft.com/office/word/2010/wordprocessingDrawing" xmlns:wp="http://schemas.openxmlformats.org/drawingml/2006/wordprocessingDrawing" xmlns:w10="urn:schemas-microsoft-com:office:word" xmlns:w="http://schemas.openxmlformats.org/wordprocessingml/2006/main" xmlns:w14="http://schemas.microsoft.com/office/word/2010/wordml" xmlns:w15="http://schemas.microsoft.com/office/word/2012/wordml" xmlns:w16cid="http://schemas.microsoft.com/office/word/2016/wordml/cid" xmlns:w16se="http://schemas.microsoft.com/office/word/2015/wordml/symex" xmlns:wpg="http://schemas.microsoft.com/office/word/2010/wordprocessingGroup" xmlns:wpi="http://schemas.microsoft.com/office/word/2010/wordprocessingInk" xmlns:wne="http://schemas.microsoft.com/office/word/2006/wordml" xmlns:wps="http://schemas.microsoft.com/office/word/2010/wordprocessingShape" mc:Ignorable="w14 w15 w16se w16cid wp14">
   <w:body>
     <w:p>
+      <w:r>
+        <w:t>[(</w:t>
+      </w:r>
+      <w:proofErr w:type="gramStart"/>
+      <w:r>
+        <w:t>A,C</w:t>
+      </w:r>
+      <w:proofErr w:type="gramEnd"/>
+      <w:r>
+        <w:t>,E) 1-</w:t>
+      </w:r>
+      <w:r>
+        <w:t xml:space="preserve">5] Testing Pipetting Requirements for Basic PCR: </w:t>
+      </w:r>
+    </w:p>
+    <w:p>
+      <w:pPr>
+        <w:ind w:left="720"/>
+      </w:pPr>
+      <w:r>
+        <w:t>24 water = water</w:t>
+      </w:r>
+    </w:p>
+    <w:p>
+      <w:pPr>
+        <w:ind w:left="720"/>
+      </w:pPr>
+      <w:r>
+        <w:t>3.3 buffer = red water</w:t>
+      </w:r>
+    </w:p>
+    <w:p>
+      <w:pPr>
+        <w:ind w:left="720"/>
+      </w:pPr>
+      <w:r>
+        <w:t xml:space="preserve">3.3 </w:t>
+      </w:r>
+      <w:proofErr w:type="spellStart"/>
+      <w:r>
+        <w:t>dntp</w:t>
+      </w:r>
+      <w:proofErr w:type="spellEnd"/>
+      <w:r>
+        <w:t xml:space="preserve"> = skip</w:t>
+      </w:r>
+    </w:p>
+    <w:p>
+      <w:pPr>
+        <w:ind w:left="720"/>
+      </w:pPr>
+      <w:r>
+        <w:t>1 oligo 1 = yellow water</w:t>
+      </w:r>
+    </w:p>
+    <w:p>
+      <w:pPr>
+        <w:ind w:left="720"/>
+      </w:pPr>
+      <w:r>
+        <w:t>1 oligo 2 = blue water</w:t>
+      </w:r>
+    </w:p>
+    <w:p>
+      <w:pPr>
+        <w:ind w:left="720"/>
+      </w:pPr>
+      <w:r>
+        <w:t xml:space="preserve">0.5 polymerase </w:t>
+      </w:r>
+      <w:proofErr w:type="gramStart"/>
+      <w:r>
+        <w:t>=  green</w:t>
+      </w:r>
+      <w:proofErr w:type="gramEnd"/>
+      <w:r>
+        <w:t xml:space="preserve"> viscous </w:t>
+      </w:r>
+    </w:p>
+    <w:p>
+      <w:pPr>
+        <w:ind w:left="720"/>
+      </w:pPr>
+      <w:r>
+        <w:t>0.5 template = blue water</w:t>
+      </w:r>
+    </w:p>
+    <w:p>
+      <w:pPr>
+        <w:ind w:left="720"/>
+      </w:pPr>
       <w:bookmarkStart w:id="0" w:name="_GoBack"/>
       <w:bookmarkEnd w:id="0"/>
     </w:p>
-    <w:p/>
-    <w:p>
-      <w:r>
-        <w:t>[(A</w:t>
-      </w:r>
-      <w:proofErr w:type="gramStart"/>
-      <w:r>
-        <w:t>,C,E</w:t>
-      </w:r>
-      <w:proofErr w:type="gramEnd"/>
-      <w:r>
-        <w:t>) 1-</w:t>
-      </w:r>
-      <w:r>
-        <w:t xml:space="preserve">5] Testing Pipetting Requirements for Basic PCR: </w:t>
-      </w:r>
-    </w:p>
-    <w:p>
-      <w:pPr>
-        <w:ind w:left="720"/>
-      </w:pPr>
-      <w:r>
-        <w:t>24 water = water</w:t>
-      </w:r>
-    </w:p>
-    <w:p>
-      <w:pPr>
-        <w:ind w:left="720"/>
-      </w:pPr>
-      <w:r>
-        <w:t>3.3 buffer = red water</w:t>
-      </w:r>
-    </w:p>
-    <w:p>
-      <w:pPr>
-        <w:ind w:left="720"/>
-      </w:pPr>
-      <w:r>
-        <w:t xml:space="preserve">3.3 </w:t>
-      </w:r>
-      <w:proofErr w:type="spellStart"/>
-      <w:r>
-        <w:t>dntp</w:t>
-      </w:r>
-      <w:proofErr w:type="spellEnd"/>
-      <w:r>
-        <w:t xml:space="preserve"> = skip</w:t>
-      </w:r>
-    </w:p>
-    <w:p>
-      <w:pPr>
-        <w:ind w:left="720"/>
-      </w:pPr>
-      <w:r>
-        <w:t>1 oligo 1 = yellow water</w:t>
-      </w:r>
-    </w:p>
-    <w:p>
-      <w:pPr>
-        <w:ind w:left="720"/>
-      </w:pPr>
-      <w:r>
-        <w:t>1 oligo 2 = blue water</w:t>
-      </w:r>
-    </w:p>
-    <w:p>
-      <w:pPr>
-        <w:ind w:left="720"/>
-      </w:pPr>
-      <w:r>
-        <w:t xml:space="preserve">0.5 polymerase </w:t>
-      </w:r>
-      <w:proofErr w:type="gramStart"/>
-      <w:r>
-        <w:t>=  green</w:t>
-      </w:r>
-      <w:proofErr w:type="gramEnd"/>
-      <w:r>
-        <w:t xml:space="preserve"> viscous </w:t>
-      </w:r>
-    </w:p>
-    <w:p>
-      <w:pPr>
-        <w:ind w:left="720"/>
-      </w:pPr>
-      <w:r>
-        <w:t>0.5 template = blue water</w:t>
-      </w:r>
-    </w:p>
-    <w:p>
-      <w:pPr>
-        <w:ind w:left="720"/>
-      </w:pPr>
-    </w:p>
     <w:p>
       <w:r>
         <w:t>[(A, C, E) 6-</w:t>
       </w:r>
       <w:r>
-        <w:t xml:space="preserve">11] Testing Pipetting Requirements for </w:t>
-      </w:r>
-      <w:proofErr w:type="spellStart"/>
-      <w:r>
-        <w:t>Miniprep</w:t>
-      </w:r>
-      <w:proofErr w:type="spellEnd"/>
-      <w:r>
-        <w:t xml:space="preserve">: </w:t>
+        <w:t xml:space="preserve">11] Testing Pipetting Requirements for Miniprep: </w:t>
       </w:r>
     </w:p>
     <w:p>
@@ -264,7 +253,6 @@
         <w:ind w:left="720"/>
       </w:pPr>
       <w:r>
-        <w:lastRenderedPageBreak/>
         <w:t>[A1-A5] -</w:t>
       </w:r>
       <w:r>
@@ -287,6 +275,7 @@
         </w:tabs>
       </w:pPr>
       <w:r>
+        <w:lastRenderedPageBreak/>
         <w:t xml:space="preserve">                               In Eppendorf: </w:t>
       </w:r>
       <w:r>
@@ -545,15 +534,7 @@
       </w:r>
       <w:proofErr w:type="spellEnd"/>
       <w:r>
-        <w:t xml:space="preserve"> yellow water, </w:t>
-      </w:r>
-      <w:proofErr w:type="gramStart"/>
-      <w:r>
-        <w:t>1uL</w:t>
-      </w:r>
-      <w:proofErr w:type="gramEnd"/>
-      <w:r>
-        <w:t xml:space="preserve"> green viscous liquid.</w:t>
+        <w:t xml:space="preserve"> yellow water, 1uL green viscous liquid.</w:t>
       </w:r>
     </w:p>
     <w:p>
@@ -631,7 +612,6 @@
         </w:tabs>
       </w:pPr>
       <w:r>
-        <w:lastRenderedPageBreak/>
         <w:t xml:space="preserve">                               In Eppendorf: Add 70uL of water, Transfer content of PCR to Eppendorf, Vortex</w:t>
       </w:r>
     </w:p>
@@ -653,6 +633,7 @@
         </w:tabs>
       </w:pPr>
       <w:r>
+        <w:lastRenderedPageBreak/>
         <w:tab/>
         <w:t xml:space="preserve">    Repeat for wells C2-C5.</w:t>
       </w:r>
@@ -791,15 +772,7 @@
       </w:r>
       <w:proofErr w:type="spellEnd"/>
       <w:r>
-        <w:t xml:space="preserve"> yellow water, </w:t>
-      </w:r>
-      <w:proofErr w:type="gramStart"/>
-      <w:r>
-        <w:t>1uL</w:t>
-      </w:r>
-      <w:proofErr w:type="gramEnd"/>
-      <w:r>
-        <w:t xml:space="preserve"> green viscous liquid.</w:t>
+        <w:t xml:space="preserve"> yellow water, 1uL green viscous liquid.</w:t>
       </w:r>
     </w:p>
     <w:p>
@@ -886,7 +859,6 @@
         </w:tabs>
       </w:pPr>
       <w:r>
-        <w:lastRenderedPageBreak/>
         <w:tab/>
         <w:t xml:space="preserve">    In 96-well plate: Transfer contents of Eppendorf to C1. </w:t>
       </w:r>
@@ -1032,15 +1004,7 @@
       </w:r>
       <w:proofErr w:type="spellEnd"/>
       <w:r>
-        <w:t xml:space="preserve"> yellow water, </w:t>
-      </w:r>
-      <w:proofErr w:type="gramStart"/>
-      <w:r>
-        <w:t>1uL</w:t>
-      </w:r>
-      <w:proofErr w:type="gramEnd"/>
-      <w:r>
-        <w:t xml:space="preserve"> green viscous liquid.</w:t>
+        <w:t xml:space="preserve"> yellow water, 1uL green viscous liquid.</w:t>
       </w:r>
     </w:p>
     <w:p>
@@ -1138,153 +1102,145 @@
         </w:tabs>
       </w:pPr>
       <w:r>
+        <w:tab/>
+        <w:t xml:space="preserve">    Repeat for wells C2-C5.</w:t>
+      </w:r>
+    </w:p>
+    <w:p/>
+    <w:p>
+      <w:pPr>
+        <w:ind w:firstLine="720"/>
+      </w:pPr>
+      <w:r>
         <w:lastRenderedPageBreak/>
-        <w:tab/>
-        <w:t xml:space="preserve">    Repeat for wells C2-C5.</w:t>
+        <w:t>[G6-G11]</w:t>
+      </w:r>
+      <w:r>
+        <w:t xml:space="preserve"> – In Eppendorf: Add 250uL water, 250uL Blue viscous liquid, 250uL red water</w:t>
+      </w:r>
+    </w:p>
+    <w:p>
+      <w:pPr>
+        <w:ind w:firstLine="720"/>
+      </w:pPr>
+      <w:r>
+        <w:tab/>
+        <w:t xml:space="preserve">      Vortex Eppendorf.</w:t>
+      </w:r>
+    </w:p>
+    <w:p>
+      <w:pPr>
+        <w:ind w:firstLine="720"/>
+      </w:pPr>
+      <w:r>
+        <w:tab/>
+        <w:t xml:space="preserve">      In 96-well plate: Add 100uL of contents in Eppendorf to A7.</w:t>
+      </w:r>
+    </w:p>
+    <w:p>
+      <w:pPr>
+        <w:ind w:firstLine="720"/>
+      </w:pPr>
+      <w:r>
+        <w:tab/>
+        <w:t xml:space="preserve">      Repeat for wells A8-A11. </w:t>
       </w:r>
     </w:p>
     <w:p/>
     <w:p>
       <w:pPr>
-        <w:ind w:firstLine="720"/>
-      </w:pPr>
-      <w:r>
-        <w:t>[G6-G11]</w:t>
-      </w:r>
-      <w:r>
-        <w:t xml:space="preserve"> – In Eppendorf: Add 250uL water, 250uL Blue viscous liquid, 250uL red water</w:t>
-      </w:r>
-    </w:p>
-    <w:p>
-      <w:pPr>
-        <w:ind w:firstLine="720"/>
-      </w:pPr>
-      <w:r>
-        <w:tab/>
-        <w:t xml:space="preserve">      Vortex Eppendorf.</w:t>
-      </w:r>
-    </w:p>
-    <w:p>
-      <w:pPr>
-        <w:ind w:firstLine="720"/>
-      </w:pPr>
-      <w:r>
-        <w:tab/>
-        <w:t xml:space="preserve">      In 96-well plate: Add 100uL of contents in Eppendorf to A7.</w:t>
-      </w:r>
-    </w:p>
-    <w:p>
-      <w:pPr>
-        <w:ind w:firstLine="720"/>
-      </w:pPr>
-      <w:r>
-        <w:tab/>
-        <w:t xml:space="preserve">      Repeat for wells A8-A11. </w:t>
+        <w:ind w:left="720"/>
+      </w:pPr>
+      <w:r>
+        <w:t xml:space="preserve">[H1-H5] - </w:t>
+      </w:r>
+      <w:r>
+        <w:t xml:space="preserve">In PCR tube: Add 2 </w:t>
+      </w:r>
+      <w:proofErr w:type="spellStart"/>
+      <w:r>
+        <w:t>μl</w:t>
+      </w:r>
+      <w:proofErr w:type="spellEnd"/>
+      <w:r>
+        <w:t xml:space="preserve"> blue viscous liquid, 0.5uL red water, 3uL green viscous liquid, 15.5uL yellow water, 1 </w:t>
+      </w:r>
+      <w:proofErr w:type="spellStart"/>
+      <w:r>
+        <w:t>μl</w:t>
+      </w:r>
+      <w:proofErr w:type="spellEnd"/>
+      <w:r>
+        <w:t xml:space="preserve"> red viscous liquid.</w:t>
+      </w:r>
+    </w:p>
+    <w:p>
+      <w:r>
+        <w:t xml:space="preserve">             </w:t>
+      </w:r>
+      <w:r>
+        <w:tab/>
+      </w:r>
+      <w:r>
+        <w:tab/>
+        <w:t xml:space="preserve">   In Eppendorf: Add 85uL</w:t>
+      </w:r>
+    </w:p>
+    <w:p>
+      <w:pPr>
+        <w:ind w:left="1440"/>
+      </w:pPr>
+      <w:r>
+        <w:t xml:space="preserve">   Transfer 20uL of PCR to Eppendorf</w:t>
+      </w:r>
+    </w:p>
+    <w:p>
+      <w:r>
+        <w:tab/>
+      </w:r>
+      <w:r>
+        <w:tab/>
+        <w:t xml:space="preserve">   Vortex Eppendorf.</w:t>
+      </w:r>
+    </w:p>
+    <w:p>
+      <w:pPr>
+        <w:ind w:firstLine="720"/>
+      </w:pPr>
+      <w:r>
+        <w:tab/>
+        <w:t xml:space="preserve">   In 96-well plate: Add 100uL of contents in Eppendorf to B1.</w:t>
+      </w:r>
+    </w:p>
+    <w:p>
+      <w:pPr>
+        <w:ind w:firstLine="720"/>
+      </w:pPr>
+      <w:r>
+        <w:t xml:space="preserve">                 Repeat for wells B2-B5. </w:t>
       </w:r>
     </w:p>
     <w:p/>
     <w:p>
       <w:pPr>
-        <w:ind w:left="720"/>
-      </w:pPr>
-      <w:r>
-        <w:t xml:space="preserve">[H1-H5] - </w:t>
-      </w:r>
-      <w:r>
-        <w:t xml:space="preserve">In PCR tube: Add 2 </w:t>
+        <w:ind w:firstLine="720"/>
+      </w:pPr>
+      <w:r>
+        <w:t>[H7-H11]</w:t>
+      </w:r>
+      <w:r>
+        <w:t xml:space="preserve"> </w:t>
+      </w:r>
+      <w:r>
+        <w:t xml:space="preserve">- In PCR tube: Add 10uL red water, 0.5uL blue water, 17.5 </w:t>
       </w:r>
       <w:proofErr w:type="spellStart"/>
       <w:r>
-        <w:t>μl</w:t>
+        <w:t>uL</w:t>
       </w:r>
       <w:proofErr w:type="spellEnd"/>
       <w:r>
-        <w:t xml:space="preserve"> blue viscous liquid, 0.5uL red water, 3uL green viscous liquid, 15.5uL yellow water, 1 </w:t>
-      </w:r>
-      <w:proofErr w:type="spellStart"/>
-      <w:r>
-        <w:t>μl</w:t>
-      </w:r>
-      <w:proofErr w:type="spellEnd"/>
-      <w:r>
-        <w:t xml:space="preserve"> red viscous liquid.</w:t>
-      </w:r>
-    </w:p>
-    <w:p>
-      <w:r>
-        <w:t xml:space="preserve">             </w:t>
-      </w:r>
-      <w:r>
-        <w:tab/>
-      </w:r>
-      <w:r>
-        <w:tab/>
-        <w:t xml:space="preserve">   In Eppendorf: Add 85uL</w:t>
-      </w:r>
-    </w:p>
-    <w:p>
-      <w:pPr>
-        <w:ind w:left="1440"/>
-      </w:pPr>
-      <w:r>
-        <w:t xml:space="preserve">   Transfer 20uL of PCR to Eppendorf</w:t>
-      </w:r>
-    </w:p>
-    <w:p>
-      <w:r>
-        <w:tab/>
-      </w:r>
-      <w:r>
-        <w:tab/>
-        <w:t xml:space="preserve">   Vortex Eppendorf.</w:t>
-      </w:r>
-    </w:p>
-    <w:p>
-      <w:pPr>
-        <w:ind w:firstLine="720"/>
-      </w:pPr>
-      <w:r>
-        <w:tab/>
-        <w:t xml:space="preserve">   In 96-well plate: Add 100uL of contents in Eppendorf to B1.</w:t>
-      </w:r>
-    </w:p>
-    <w:p>
-      <w:pPr>
-        <w:ind w:firstLine="720"/>
-      </w:pPr>
-      <w:r>
-        <w:t xml:space="preserve">                 Repeat for wells B2-B5. </w:t>
-      </w:r>
-    </w:p>
-    <w:p/>
-    <w:p>
-      <w:pPr>
-        <w:ind w:firstLine="720"/>
-      </w:pPr>
-      <w:r>
-        <w:t>[H7-H11]</w:t>
-      </w:r>
-      <w:r>
-        <w:t xml:space="preserve"> </w:t>
-      </w:r>
-      <w:r>
-        <w:t xml:space="preserve">- In PCR tube: Add 10uL red water, 0.5uL blue water, 17.5 </w:t>
-      </w:r>
-      <w:proofErr w:type="spellStart"/>
-      <w:r>
-        <w:t>uL</w:t>
-      </w:r>
-      <w:proofErr w:type="spellEnd"/>
-      <w:r>
-        <w:t xml:space="preserve"> yellow water, </w:t>
-      </w:r>
-      <w:proofErr w:type="gramStart"/>
-      <w:r>
-        <w:t>1uL</w:t>
-      </w:r>
-      <w:proofErr w:type="gramEnd"/>
-      <w:r>
-        <w:t xml:space="preserve"> green viscous liquid.</w:t>
+        <w:t xml:space="preserve"> yellow water, 1uL green viscous liquid.</w:t>
       </w:r>
     </w:p>
     <w:p>
@@ -1347,7 +1303,7 @@
 </file>
 
 <file path=word/numbering.xml><?xml version="1.0" encoding="utf-8"?>
-<w:numbering xmlns:wpc="http://schemas.microsoft.com/office/word/2010/wordprocessingCanvas" xmlns:mc="http://schemas.openxmlformats.org/markup-compatibility/2006" xmlns:o="urn:schemas-microsoft-com:office:office" xmlns:r="http://schemas.openxmlformats.org/officeDocument/2006/relationships" xmlns:m="http://schemas.openxmlformats.org/officeDocument/2006/math" xmlns:v="urn:schemas-microsoft-com:vml" xmlns:wp14="http://schemas.microsoft.com/office/word/2010/wordprocessingDrawing" xmlns:wp="http://schemas.openxmlformats.org/drawingml/2006/wordprocessingDrawing" xmlns:w10="urn:schemas-microsoft-com:office:word" xmlns:w="http://schemas.openxmlformats.org/wordprocessingml/2006/main" xmlns:w14="http://schemas.microsoft.com/office/word/2010/wordml" xmlns:w15="http://schemas.microsoft.com/office/word/2012/wordml" xmlns:wpg="http://schemas.microsoft.com/office/word/2010/wordprocessingGroup" xmlns:wpi="http://schemas.microsoft.com/office/word/2010/wordprocessingInk" xmlns:wne="http://schemas.microsoft.com/office/word/2006/wordml" xmlns:wps="http://schemas.microsoft.com/office/word/2010/wordprocessingShape" mc:Ignorable="w14 w15 wp14">
+<w:numbering xmlns:wpc="http://schemas.microsoft.com/office/word/2010/wordprocessingCanvas" xmlns:cx="http://schemas.microsoft.com/office/drawing/2014/chartex" xmlns:cx1="http://schemas.microsoft.com/office/drawing/2015/9/8/chartex" xmlns:cx2="http://schemas.microsoft.com/office/drawing/2015/10/21/chartex" xmlns:cx3="http://schemas.microsoft.com/office/drawing/2016/5/9/chartex" xmlns:cx4="http://schemas.microsoft.com/office/drawing/2016/5/10/chartex" xmlns:cx5="http://schemas.microsoft.com/office/drawing/2016/5/11/chartex" xmlns:cx6="http://schemas.microsoft.com/office/drawing/2016/5/12/chartex" xmlns:cx7="http://schemas.microsoft.com/office/drawing/2016/5/13/chartex" xmlns:cx8="http://schemas.microsoft.com/office/drawing/2016/5/14/chartex" xmlns:mc="http://schemas.openxmlformats.org/markup-compatibility/2006" xmlns:aink="http://schemas.microsoft.com/office/drawing/2016/ink" xmlns:am3d="http://schemas.microsoft.com/office/drawing/2017/model3d" xmlns:o="urn:schemas-microsoft-com:office:office" xmlns:r="http://schemas.openxmlformats.org/officeDocument/2006/relationships" xmlns:m="http://schemas.openxmlformats.org/officeDocument/2006/math" xmlns:v="urn:schemas-microsoft-com:vml" xmlns:wp14="http://schemas.microsoft.com/office/word/2010/wordprocessingDrawing" xmlns:wp="http://schemas.openxmlformats.org/drawingml/2006/wordprocessingDrawing" xmlns:w10="urn:schemas-microsoft-com:office:word" xmlns:w="http://schemas.openxmlformats.org/wordprocessingml/2006/main" xmlns:w14="http://schemas.microsoft.com/office/word/2010/wordml" xmlns:w15="http://schemas.microsoft.com/office/word/2012/wordml" xmlns:w16cid="http://schemas.microsoft.com/office/word/2016/wordml/cid" xmlns:w16se="http://schemas.microsoft.com/office/word/2015/wordml/symex" xmlns:wpg="http://schemas.microsoft.com/office/word/2010/wordprocessingGroup" xmlns:wpi="http://schemas.microsoft.com/office/word/2010/wordprocessingInk" xmlns:wne="http://schemas.microsoft.com/office/word/2006/wordml" xmlns:wps="http://schemas.microsoft.com/office/word/2010/wordprocessingShape" mc:Ignorable="w14 w15 w16se w16cid wp14">
   <w:abstractNum w:abstractNumId="0" w15:restartNumberingAfterBreak="0">
     <w:nsid w:val="1D736CDF"/>
     <w:multiLevelType w:val="hybridMultilevel"/>
@@ -1560,7 +1516,7 @@
 </file>
 
 <file path=word/styles.xml><?xml version="1.0" encoding="utf-8"?>
-<w:styles xmlns:mc="http://schemas.openxmlformats.org/markup-compatibility/2006" xmlns:r="http://schemas.openxmlformats.org/officeDocument/2006/relationships" xmlns:w="http://schemas.openxmlformats.org/wordprocessingml/2006/main" xmlns:w14="http://schemas.microsoft.com/office/word/2010/wordml" xmlns:w15="http://schemas.microsoft.com/office/word/2012/wordml" mc:Ignorable="w14 w15">
+<w:styles xmlns:mc="http://schemas.openxmlformats.org/markup-compatibility/2006" xmlns:r="http://schemas.openxmlformats.org/officeDocument/2006/relationships" xmlns:w="http://schemas.openxmlformats.org/wordprocessingml/2006/main" xmlns:w14="http://schemas.microsoft.com/office/word/2010/wordml" xmlns:w15="http://schemas.microsoft.com/office/word/2012/wordml" xmlns:w16cid="http://schemas.microsoft.com/office/word/2016/wordml/cid" xmlns:w16se="http://schemas.microsoft.com/office/word/2015/wordml/symex" mc:Ignorable="w14 w15 w16se w16cid">
   <w:docDefaults>
     <w:rPrDefault>
       <w:rPr>
@@ -1576,7 +1532,7 @@
       </w:pPr>
     </w:pPrDefault>
   </w:docDefaults>
-  <w:latentStyles w:defLockedState="0" w:defUIPriority="99" w:defSemiHidden="0" w:defUnhideWhenUsed="0" w:defQFormat="0" w:count="371">
+  <w:latentStyles w:defLockedState="0" w:defUIPriority="99" w:defSemiHidden="0" w:defUnhideWhenUsed="0" w:defQFormat="0" w:count="376">
     <w:lsdException w:name="Normal" w:uiPriority="0" w:qFormat="1"/>
     <w:lsdException w:name="heading 1" w:uiPriority="9" w:qFormat="1"/>
     <w:lsdException w:name="heading 2" w:semiHidden="1" w:uiPriority="9" w:unhideWhenUsed="1" w:qFormat="1"/>
@@ -1682,7 +1638,6 @@
     <w:lsdException w:name="HTML Sample" w:semiHidden="1" w:unhideWhenUsed="1"/>
     <w:lsdException w:name="HTML Typewriter" w:semiHidden="1" w:unhideWhenUsed="1"/>
     <w:lsdException w:name="HTML Variable" w:semiHidden="1" w:unhideWhenUsed="1"/>
-    <w:lsdException w:name="Normal Table" w:semiHidden="1" w:unhideWhenUsed="1"/>
     <w:lsdException w:name="annotation subject" w:semiHidden="1" w:unhideWhenUsed="1"/>
     <w:lsdException w:name="No List" w:semiHidden="1" w:unhideWhenUsed="1"/>
     <w:lsdException w:name="Outline List 1" w:semiHidden="1" w:unhideWhenUsed="1"/>
@@ -1725,11 +1680,8 @@
     <w:lsdException w:name="Table Contemporary" w:semiHidden="1" w:unhideWhenUsed="1"/>
     <w:lsdException w:name="Table Elegant" w:semiHidden="1" w:unhideWhenUsed="1"/>
     <w:lsdException w:name="Table Professional" w:semiHidden="1" w:unhideWhenUsed="1"/>
-    <w:lsdException w:name="Table Subtle 1" w:semiHidden="1" w:unhideWhenUsed="1"/>
     <w:lsdException w:name="Table Subtle 2" w:semiHidden="1" w:unhideWhenUsed="1"/>
     <w:lsdException w:name="Table Web 1" w:semiHidden="1" w:unhideWhenUsed="1"/>
-    <w:lsdException w:name="Table Web 2" w:semiHidden="1" w:unhideWhenUsed="1"/>
-    <w:lsdException w:name="Table Web 3" w:semiHidden="1" w:unhideWhenUsed="1"/>
     <w:lsdException w:name="Balloon Text" w:semiHidden="1" w:unhideWhenUsed="1"/>
     <w:lsdException w:name="Table Grid" w:uiPriority="39"/>
     <w:lsdException w:name="Table Theme" w:semiHidden="1" w:unhideWhenUsed="1"/>
@@ -1948,6 +1900,11 @@
     <w:lsdException w:name="List Table 5 Dark Accent 6" w:uiPriority="50"/>
     <w:lsdException w:name="List Table 6 Colorful Accent 6" w:uiPriority="51"/>
     <w:lsdException w:name="List Table 7 Colorful Accent 6" w:uiPriority="52"/>
+    <w:lsdException w:name="Mention" w:semiHidden="1" w:unhideWhenUsed="1"/>
+    <w:lsdException w:name="Smart Hyperlink" w:semiHidden="1" w:unhideWhenUsed="1"/>
+    <w:lsdException w:name="Hashtag" w:semiHidden="1" w:unhideWhenUsed="1"/>
+    <w:lsdException w:name="Unresolved Mention" w:semiHidden="1" w:unhideWhenUsed="1"/>
+    <w:lsdException w:name="Smart Link" w:semiHidden="1" w:unhideWhenUsed="1"/>
   </w:latentStyles>
   <w:style w:type="paragraph" w:default="1" w:styleId="Normal">
     <w:name w:val="Normal"/>
@@ -1990,6 +1947,36 @@
       <w:ind w:left="720"/>
       <w:contextualSpacing/>
     </w:pPr>
+  </w:style>
+  <w:style w:type="paragraph" w:styleId="BalloonText">
+    <w:name w:val="Balloon Text"/>
+    <w:basedOn w:val="Normal"/>
+    <w:link w:val="BalloonTextChar"/>
+    <w:uiPriority w:val="99"/>
+    <w:semiHidden/>
+    <w:unhideWhenUsed/>
+    <w:rsid w:val="00AE706C"/>
+    <w:pPr>
+      <w:spacing w:after="0" w:line="240" w:lineRule="auto"/>
+    </w:pPr>
+    <w:rPr>
+      <w:rFonts w:ascii="Times New Roman" w:hAnsi="Times New Roman" w:cs="Times New Roman"/>
+      <w:sz w:val="18"/>
+      <w:szCs w:val="18"/>
+    </w:rPr>
+  </w:style>
+  <w:style w:type="character" w:customStyle="1" w:styleId="BalloonTextChar">
+    <w:name w:val="Balloon Text Char"/>
+    <w:basedOn w:val="DefaultParagraphFont"/>
+    <w:link w:val="BalloonText"/>
+    <w:uiPriority w:val="99"/>
+    <w:semiHidden/>
+    <w:rsid w:val="00AE706C"/>
+    <w:rPr>
+      <w:rFonts w:ascii="Times New Roman" w:hAnsi="Times New Roman" w:cs="Times New Roman"/>
+      <w:sz w:val="18"/>
+      <w:szCs w:val="18"/>
+    </w:rPr>
   </w:style>
 </w:styles>
 </file>

</xml_diff>